<commit_message>
Update minutes of meeting
</commit_message>
<xml_diff>
--- a/Minutes of Meeting.docx
+++ b/Minutes of Meeting.docx
@@ -5719,6 +5719,14 @@
           <w:sz w:val="24"/>
           <w:szCs w:val="24"/>
         </w:rPr>
+        <w:t xml:space="preserve">Messenger </w:t>
+      </w:r>
+      <w:r>
+        <w:rPr>
+          <w:rFonts w:ascii="Times New Roman" w:hAnsi="Times New Roman" w:cs="Times New Roman"/>
+          <w:sz w:val="24"/>
+          <w:szCs w:val="24"/>
+        </w:rPr>
         <w:t>M</w:t>
       </w:r>
       <w:r>
@@ -5748,6 +5756,14 @@
           <w:szCs w:val="24"/>
         </w:rPr>
         <w:t xml:space="preserve">     Meeting No: </w:t>
+      </w:r>
+      <w:r>
+        <w:rPr>
+          <w:rFonts w:ascii="Times New Roman" w:hAnsi="Times New Roman" w:cs="Times New Roman"/>
+          <w:sz w:val="24"/>
+          <w:szCs w:val="24"/>
+        </w:rPr>
+        <w:t>5</w:t>
       </w:r>
     </w:p>
     <w:p>
@@ -5801,8 +5817,8 @@
         <w:tblLook w:val="04A0" w:firstRow="1" w:lastRow="0" w:firstColumn="1" w:lastColumn="0" w:noHBand="0" w:noVBand="1"/>
       </w:tblPr>
       <w:tblGrid>
-        <w:gridCol w:w="1658"/>
-        <w:gridCol w:w="7358"/>
+        <w:gridCol w:w="1656"/>
+        <w:gridCol w:w="7360"/>
       </w:tblGrid>
       <w:tr>
         <w:tc>
@@ -5843,6 +5859,14 @@
                 <w:szCs w:val="24"/>
               </w:rPr>
             </w:pPr>
+            <w:r>
+              <w:rPr>
+                <w:rFonts w:ascii="Times New Roman" w:hAnsi="Times New Roman" w:cs="Times New Roman"/>
+                <w:sz w:val="24"/>
+                <w:szCs w:val="24"/>
+              </w:rPr>
+              <w:t>April 23, 2022</w:t>
+            </w:r>
           </w:p>
         </w:tc>
       </w:tr>
@@ -5885,6 +5909,14 @@
                 <w:szCs w:val="24"/>
               </w:rPr>
             </w:pPr>
+            <w:r>
+              <w:rPr>
+                <w:rFonts w:ascii="Times New Roman" w:hAnsi="Times New Roman" w:cs="Times New Roman"/>
+                <w:sz w:val="24"/>
+                <w:szCs w:val="24"/>
+              </w:rPr>
+              <w:t>02:04 PM – 02:16 PM (12 minutes)</w:t>
+            </w:r>
           </w:p>
         </w:tc>
       </w:tr>
@@ -5927,6 +5959,14 @@
                 <w:szCs w:val="24"/>
               </w:rPr>
             </w:pPr>
+            <w:r>
+              <w:rPr>
+                <w:rFonts w:ascii="Times New Roman" w:hAnsi="Times New Roman" w:cs="Times New Roman"/>
+                <w:sz w:val="24"/>
+                <w:szCs w:val="24"/>
+              </w:rPr>
+              <w:t>Bui Nguyen Ngoc Tuan</w:t>
+            </w:r>
           </w:p>
         </w:tc>
       </w:tr>
@@ -5960,6 +6000,14 @@
                 <w:szCs w:val="24"/>
               </w:rPr>
             </w:pPr>
+            <w:r>
+              <w:rPr>
+                <w:rFonts w:ascii="Times New Roman" w:hAnsi="Times New Roman" w:cs="Times New Roman"/>
+                <w:sz w:val="24"/>
+                <w:szCs w:val="24"/>
+              </w:rPr>
+              <w:t>Vo Tran Khanh Linh</w:t>
+            </w:r>
           </w:p>
         </w:tc>
       </w:tr>
@@ -5993,6 +6041,14 @@
                 <w:szCs w:val="24"/>
               </w:rPr>
             </w:pPr>
+            <w:r>
+              <w:rPr>
+                <w:rFonts w:ascii="Times New Roman" w:hAnsi="Times New Roman" w:cs="Times New Roman"/>
+                <w:sz w:val="24"/>
+                <w:szCs w:val="24"/>
+              </w:rPr>
+              <w:t>Phan Quoc Thang</w:t>
+            </w:r>
           </w:p>
         </w:tc>
       </w:tr>
@@ -6026,6 +6082,14 @@
                 <w:szCs w:val="24"/>
               </w:rPr>
             </w:pPr>
+            <w:r>
+              <w:rPr>
+                <w:rFonts w:ascii="Times New Roman" w:hAnsi="Times New Roman" w:cs="Times New Roman"/>
+                <w:sz w:val="24"/>
+                <w:szCs w:val="24"/>
+              </w:rPr>
+              <w:t>Nguyen Phuong Nam</w:t>
+            </w:r>
           </w:p>
         </w:tc>
       </w:tr>
@@ -6258,6 +6322,14 @@
                 <w:szCs w:val="24"/>
               </w:rPr>
             </w:pPr>
+            <w:r>
+              <w:rPr>
+                <w:rFonts w:ascii="Times New Roman" w:hAnsi="Times New Roman" w:cs="Times New Roman"/>
+                <w:sz w:val="24"/>
+                <w:szCs w:val="24"/>
+              </w:rPr>
+              <w:t>Finalize contents of the report</w:t>
+            </w:r>
           </w:p>
         </w:tc>
       </w:tr>
@@ -6302,6 +6374,42 @@
                 <w:lang w:val="en-US" w:eastAsia="ko-KR"/>
               </w:rPr>
             </w:pPr>
+            <w:r>
+              <w:rPr>
+                <w:rFonts w:ascii="Times New Roman" w:hAnsi="Times New Roman" w:cs="Times New Roman"/>
+                <w:sz w:val="24"/>
+                <w:szCs w:val="24"/>
+                <w:lang w:val="en-US" w:eastAsia="ko-KR"/>
+              </w:rPr>
+              <w:t>Clarify</w:t>
+            </w:r>
+            <w:r>
+              <w:rPr>
+                <w:rFonts w:ascii="Times New Roman" w:hAnsi="Times New Roman" w:cs="Times New Roman"/>
+                <w:sz w:val="24"/>
+                <w:szCs w:val="24"/>
+                <w:lang w:val="vi-VN" w:eastAsia="ko-KR"/>
+              </w:rPr>
+              <w:t xml:space="preserve"> and </w:t>
+            </w:r>
+            <w:r>
+              <w:rPr>
+                <w:rFonts w:ascii="Times New Roman" w:hAnsi="Times New Roman" w:cs="Times New Roman"/>
+                <w:sz w:val="24"/>
+                <w:szCs w:val="24"/>
+                <w:lang w:val="en-US" w:eastAsia="ko-KR"/>
+              </w:rPr>
+              <w:t>correct</w:t>
+            </w:r>
+            <w:r>
+              <w:rPr>
+                <w:rFonts w:ascii="Times New Roman" w:hAnsi="Times New Roman" w:cs="Times New Roman"/>
+                <w:sz w:val="24"/>
+                <w:szCs w:val="24"/>
+                <w:lang w:val="en-US" w:eastAsia="ko-KR"/>
+              </w:rPr>
+              <w:t xml:space="preserve"> mistakes</w:t>
+            </w:r>
           </w:p>
         </w:tc>
       </w:tr>
@@ -6496,6 +6604,14 @@
                 <w:szCs w:val="24"/>
               </w:rPr>
             </w:pPr>
+            <w:r>
+              <w:rPr>
+                <w:rFonts w:ascii="Times New Roman" w:hAnsi="Times New Roman" w:cs="Times New Roman"/>
+                <w:sz w:val="24"/>
+                <w:szCs w:val="24"/>
+              </w:rPr>
+              <w:t xml:space="preserve">Finalize contents and report final check up </w:t>
+            </w:r>
           </w:p>
         </w:tc>
         <w:tc>
@@ -6509,8 +6625,17 @@
                 <w:rFonts w:ascii="Times New Roman" w:hAnsi="Times New Roman" w:cs="Times New Roman"/>
                 <w:sz w:val="24"/>
                 <w:szCs w:val="24"/>
-              </w:rPr>
-            </w:pPr>
+                <w:lang w:val="vi-VN"/>
+              </w:rPr>
+            </w:pPr>
+            <w:r>
+              <w:rPr>
+                <w:rFonts w:ascii="Times New Roman" w:hAnsi="Times New Roman" w:cs="Times New Roman"/>
+                <w:sz w:val="24"/>
+                <w:szCs w:val="24"/>
+              </w:rPr>
+              <w:t>Tuan</w:t>
+            </w:r>
           </w:p>
         </w:tc>
         <w:tc>
@@ -6524,8 +6649,18 @@
                 <w:rFonts w:ascii="Times New Roman" w:hAnsi="Times New Roman" w:cs="Times New Roman"/>
                 <w:sz w:val="24"/>
                 <w:szCs w:val="24"/>
-              </w:rPr>
-            </w:pPr>
+                <w:lang w:val="vi-VN"/>
+              </w:rPr>
+            </w:pPr>
+            <w:r>
+              <w:rPr>
+                <w:rFonts w:ascii="Times New Roman" w:hAnsi="Times New Roman" w:cs="Times New Roman"/>
+                <w:sz w:val="24"/>
+                <w:szCs w:val="24"/>
+                <w:lang w:val="vi-VN"/>
+              </w:rPr>
+              <w:t>April 24</w:t>
+            </w:r>
           </w:p>
         </w:tc>
       </w:tr>
@@ -6564,8 +6699,27 @@
                 <w:rFonts w:ascii="Times New Roman" w:hAnsi="Times New Roman" w:cs="Times New Roman"/>
                 <w:sz w:val="24"/>
                 <w:szCs w:val="24"/>
-              </w:rPr>
-            </w:pPr>
+                <w:lang w:val="vi-VN"/>
+              </w:rPr>
+            </w:pPr>
+            <w:r>
+              <w:rPr>
+                <w:rFonts w:ascii="Times New Roman" w:hAnsi="Times New Roman" w:cs="Times New Roman"/>
+                <w:sz w:val="24"/>
+                <w:szCs w:val="24"/>
+                <w:lang w:val="en-US"/>
+              </w:rPr>
+              <w:t>Clar</w:t>
+            </w:r>
+            <w:r>
+              <w:rPr>
+                <w:rFonts w:ascii="Times New Roman" w:hAnsi="Times New Roman" w:cs="Times New Roman"/>
+                <w:sz w:val="24"/>
+                <w:szCs w:val="24"/>
+                <w:lang w:val="en-US"/>
+              </w:rPr>
+              <w:t>ify and correct mistakes</w:t>
+            </w:r>
           </w:p>
         </w:tc>
         <w:tc>
@@ -6581,6 +6735,14 @@
                 <w:szCs w:val="24"/>
               </w:rPr>
             </w:pPr>
+            <w:r>
+              <w:rPr>
+                <w:rFonts w:ascii="Times New Roman" w:hAnsi="Times New Roman" w:cs="Times New Roman"/>
+                <w:sz w:val="24"/>
+                <w:szCs w:val="24"/>
+              </w:rPr>
+              <w:t>All</w:t>
+            </w:r>
           </w:p>
         </w:tc>
         <w:tc>
@@ -6596,6 +6758,14 @@
                 <w:szCs w:val="24"/>
               </w:rPr>
             </w:pPr>
+            <w:r>
+              <w:rPr>
+                <w:rFonts w:ascii="Times New Roman" w:hAnsi="Times New Roman" w:cs="Times New Roman"/>
+                <w:sz w:val="24"/>
+                <w:szCs w:val="24"/>
+              </w:rPr>
+              <w:t>April 23</w:t>
+            </w:r>
           </w:p>
         </w:tc>
       </w:tr>

</xml_diff>